<commit_message>
Worked on HW 7 supplement
</commit_message>
<xml_diff>
--- a/HomeWork/Laroche_HWK7Supplement.docx
+++ b/HomeWork/Laroche_HWK7Supplement.docx
@@ -6,8 +6,6 @@
       <w:pPr>
         <w:jc w:val="center"/>
       </w:pPr>
-      <w:bookmarkStart w:id="0" w:name="_GoBack"/>
-      <w:bookmarkEnd w:id="0"/>
       <w:r>
         <w:t>Basic Principles of Epidemiology 573A</w:t>
       </w:r>
@@ -304,12 +302,30 @@
         <w:t>Could these results be subject to bias?</w:t>
       </w:r>
     </w:p>
-    <w:p/>
-    <w:p/>
-    <w:p/>
-    <w:p>
-      <w:r>
+    <w:p>
+      <w:pPr>
+        <w:rPr>
+          <w:b/>
+        </w:rPr>
+      </w:pPr>
+      <w:r>
+        <w:rPr>
+          <w:b/>
+        </w:rPr>
+        <w:t xml:space="preserve">It seems like the doctor might be trying to compare the rate of coffee drinking between those with angina and the general population.  Unfortunately, patients in the ulcer clinic are not representative of the general population and may actually be enriched for coffee drinkers (I don’t drink coffee and I </w:t>
+      </w:r>
+      <w:r>
+        <w:rPr>
+          <w:b/>
+        </w:rPr>
         <w:lastRenderedPageBreak/>
+        <w:t>don’t know if it is associated with ulcers or not).  The results could certainly be subject to bias because they are not from a random sample.</w:t>
+      </w:r>
+    </w:p>
+    <w:p/>
+    <w:p/>
+    <w:p>
+      <w:r>
         <w:t xml:space="preserve">7.1b </w:t>
       </w:r>
       <w:proofErr w:type="gramStart"/>
@@ -321,6 +337,19 @@
         <w:t xml:space="preserve"> would you expect the medical resident to set up the scenario trying to show that coffee drinking was related to angina?</w:t>
       </w:r>
     </w:p>
+    <w:p>
+      <w:pPr>
+        <w:rPr>
+          <w:b/>
+        </w:rPr>
+      </w:pPr>
+      <w:r>
+        <w:rPr>
+          <w:b/>
+        </w:rPr>
+        <w:t>I would expect the doctor to set up a case control study, but given that he is looking at incidence rates in the two populations he might just use a cross-sectional study.</w:t>
+      </w:r>
+    </w:p>
     <w:p/>
     <w:p/>
     <w:p/>
@@ -337,9 +366,14 @@
         <w:t xml:space="preserve"> would the medical resident initially find as his measure of association?</w:t>
       </w:r>
     </w:p>
-    <w:p/>
-    <w:p/>
-    <w:p/>
+    <w:p>
+      <w:r>
+        <w:rPr>
+          <w:b/>
+        </w:rPr>
+        <w:t>RR = 190/250 / 140/250 = 190/140 = 1.36</w:t>
+      </w:r>
+    </w:p>
     <w:p/>
     <w:p/>
     <w:p/>
@@ -383,7 +417,20 @@
         <w:t>. How should the resident set up his comparison now, using the information from both his angina clinic population (the 250) and the general medicine clinic population?</w:t>
       </w:r>
     </w:p>
-    <w:p/>
+    <w:p>
+      <w:r>
+        <w:rPr>
+          <w:b/>
+        </w:rPr>
+        <w:t xml:space="preserve">The information from the general medicine population would be sufficient for a cross-sectional study without the bias of selecting a biased sample.  </w:t>
+      </w:r>
+      <w:r>
+        <w:rPr>
+          <w:b/>
+        </w:rPr>
+        <w:t>Since the doctor is interested in assessing the association of coffee and angina in the general population the angina patient sampling frame is not representative of the general population.  Including that data in the analysis would not be wise.  The most I would suggest would be to compare the incidence of coffee drinking among angina patients to the incidence of coffee drinking in the general population to see if angina patients were more likely to be coffee drinkers.</w:t>
+      </w:r>
+    </w:p>
     <w:p/>
     <w:p>
       <w:r>
@@ -402,8 +449,200 @@
         <w:t>angina, reported drinking at least 12 ounces of coffee daily. Now that you have sufficient information, you should be able to set up the comparison for the resident.</w:t>
       </w:r>
     </w:p>
-    <w:p/>
-    <w:p/>
+    <w:p>
+      <w:pPr>
+        <w:rPr>
+          <w:b/>
+        </w:rPr>
+      </w:pPr>
+      <w:r>
+        <w:rPr>
+          <w:b/>
+        </w:rPr>
+        <w:t>In the general population:</w:t>
+      </w:r>
+    </w:p>
+    <w:tbl>
+      <w:tblPr>
+        <w:tblStyle w:val="TableGrid"/>
+        <w:tblW w:w="0" w:type="auto"/>
+        <w:tblLook w:val="04A0" w:firstRow="1" w:lastRow="0" w:firstColumn="1" w:lastColumn="0" w:noHBand="0" w:noVBand="1"/>
+      </w:tblPr>
+      <w:tblGrid>
+        <w:gridCol w:w="3116"/>
+        <w:gridCol w:w="3117"/>
+        <w:gridCol w:w="3117"/>
+      </w:tblGrid>
+      <w:tr>
+        <w:tc>
+          <w:tcPr>
+            <w:tcW w:w="3116" w:type="dxa"/>
+          </w:tcPr>
+          <w:p>
+            <w:pPr>
+              <w:rPr>
+                <w:b/>
+              </w:rPr>
+            </w:pPr>
+          </w:p>
+        </w:tc>
+        <w:tc>
+          <w:tcPr>
+            <w:tcW w:w="3117" w:type="dxa"/>
+          </w:tcPr>
+          <w:p>
+            <w:pPr>
+              <w:rPr>
+                <w:b/>
+              </w:rPr>
+            </w:pPr>
+            <w:r>
+              <w:rPr>
+                <w:b/>
+              </w:rPr>
+              <w:t>No Angina</w:t>
+            </w:r>
+          </w:p>
+        </w:tc>
+        <w:tc>
+          <w:tcPr>
+            <w:tcW w:w="3117" w:type="dxa"/>
+          </w:tcPr>
+          <w:p>
+            <w:pPr>
+              <w:rPr>
+                <w:b/>
+              </w:rPr>
+            </w:pPr>
+            <w:r>
+              <w:rPr>
+                <w:b/>
+              </w:rPr>
+              <w:t>Angina</w:t>
+            </w:r>
+          </w:p>
+        </w:tc>
+      </w:tr>
+      <w:tr>
+        <w:tc>
+          <w:tcPr>
+            <w:tcW w:w="3116" w:type="dxa"/>
+          </w:tcPr>
+          <w:p>
+            <w:pPr>
+              <w:rPr>
+                <w:b/>
+              </w:rPr>
+            </w:pPr>
+            <w:r>
+              <w:rPr>
+                <w:b/>
+              </w:rPr>
+              <w:t>No coffee</w:t>
+            </w:r>
+          </w:p>
+        </w:tc>
+        <w:tc>
+          <w:tcPr>
+            <w:tcW w:w="3117" w:type="dxa"/>
+          </w:tcPr>
+          <w:p>
+            <w:pPr>
+              <w:rPr>
+                <w:b/>
+              </w:rPr>
+            </w:pPr>
+            <w:r>
+              <w:rPr>
+                <w:b/>
+              </w:rPr>
+              <w:t>110</w:t>
+            </w:r>
+          </w:p>
+        </w:tc>
+        <w:tc>
+          <w:tcPr>
+            <w:tcW w:w="3117" w:type="dxa"/>
+          </w:tcPr>
+          <w:p>
+            <w:pPr>
+              <w:rPr>
+                <w:b/>
+              </w:rPr>
+            </w:pPr>
+            <w:r>
+              <w:rPr>
+                <w:b/>
+              </w:rPr>
+              <w:t>28</w:t>
+            </w:r>
+          </w:p>
+        </w:tc>
+      </w:tr>
+      <w:tr>
+        <w:tc>
+          <w:tcPr>
+            <w:tcW w:w="3116" w:type="dxa"/>
+          </w:tcPr>
+          <w:p>
+            <w:pPr>
+              <w:rPr>
+                <w:b/>
+              </w:rPr>
+            </w:pPr>
+            <w:r>
+              <w:rPr>
+                <w:b/>
+              </w:rPr>
+              <w:t>Coffee</w:t>
+            </w:r>
+          </w:p>
+        </w:tc>
+        <w:tc>
+          <w:tcPr>
+            <w:tcW w:w="3117" w:type="dxa"/>
+          </w:tcPr>
+          <w:p>
+            <w:pPr>
+              <w:rPr>
+                <w:b/>
+              </w:rPr>
+            </w:pPr>
+            <w:r>
+              <w:rPr>
+                <w:b/>
+              </w:rPr>
+              <w:t>340</w:t>
+            </w:r>
+          </w:p>
+        </w:tc>
+        <w:tc>
+          <w:tcPr>
+            <w:tcW w:w="3117" w:type="dxa"/>
+          </w:tcPr>
+          <w:p>
+            <w:pPr>
+              <w:rPr>
+                <w:b/>
+              </w:rPr>
+            </w:pPr>
+            <w:r>
+              <w:rPr>
+                <w:b/>
+              </w:rPr>
+              <w:t>122</w:t>
+            </w:r>
+          </w:p>
+        </w:tc>
+      </w:tr>
+    </w:tbl>
+    <w:p>
+      <w:pPr>
+        <w:rPr>
+          <w:b/>
+        </w:rPr>
+      </w:pPr>
+    </w:p>
     <w:p/>
     <w:p/>
     <w:p>
@@ -414,6 +653,49 @@
         <w:t>Now if the medical resident were to complete his comparison, what would he find to be the association of coffee drinking and angina?</w:t>
       </w:r>
     </w:p>
+    <w:p>
+      <w:pPr>
+        <w:rPr>
+          <w:b/>
+        </w:rPr>
+      </w:pPr>
+      <w:r>
+        <w:rPr>
+          <w:b/>
+        </w:rPr>
+        <w:t>RR =</w:t>
+      </w:r>
+      <w:r>
+        <w:rPr>
+          <w:b/>
+        </w:rPr>
+        <w:t xml:space="preserve"> </w:t>
+      </w:r>
+      <w:r>
+        <w:rPr>
+          <w:b/>
+        </w:rPr>
+        <w:t xml:space="preserve">(122/462) </w:t>
+      </w:r>
+      <w:r>
+        <w:rPr>
+          <w:b/>
+        </w:rPr>
+        <w:t>/</w:t>
+      </w:r>
+      <w:r>
+        <w:rPr>
+          <w:b/>
+        </w:rPr>
+        <w:t xml:space="preserve"> (28/</w:t>
+      </w:r>
+      <w:r>
+        <w:rPr>
+          <w:b/>
+        </w:rPr>
+        <w:t>138) = 1.30</w:t>
+      </w:r>
+    </w:p>
     <w:p/>
     <w:p/>
     <w:p/>
@@ -488,16 +770,36 @@
         <w:t>a. In a few sentences, define and contrast bias and sampling error.</w:t>
       </w:r>
     </w:p>
-    <w:p/>
-    <w:p/>
-    <w:p>
-      <w:r>
-        <w:lastRenderedPageBreak/>
+    <w:p>
+      <w:r>
+        <w:rPr>
+          <w:b/>
+        </w:rPr>
+        <w:t xml:space="preserve">Bias represents a systematic effect of the sampling scheme which leads to an estimated measure of association that is not consistent with the true measure of association in the target population.  Sampling error, however, is a random artifact of taking a limited sample from the target population and should not </w:t>
+      </w:r>
+      <w:r>
+        <w:rPr>
+          <w:b/>
+        </w:rPr>
+        <w:t>have any systematic bias so long as the sampling error is not systematic.</w:t>
+      </w:r>
+    </w:p>
+    <w:p/>
+    <w:p>
+      <w:r>
         <w:t>b. Define and contrast selection and information bias.</w:t>
       </w:r>
     </w:p>
-    <w:p/>
-    <w:p/>
+    <w:p>
+      <w:r>
+        <w:rPr>
+          <w:b/>
+        </w:rPr>
+        <w:t>Selection bias is a shift in the estimate of the measure of association that is due to differences between the sampling frame and the target population.  Information bias is a shift in the estimated measure of association which is due to either a systematic measurement error or misclassification of the sample units.  Information bias  is due to a bias in the data collected by the researchers whereas selection bias is due to who the information is collected from.</w:t>
+      </w:r>
+      <w:bookmarkStart w:id="0" w:name="_GoBack"/>
+      <w:bookmarkEnd w:id="0"/>
+    </w:p>
     <w:p/>
     <w:p/>
     <w:p>
@@ -613,6 +915,7 @@
         <w:rPr>
           <w:b/>
         </w:rPr>
+        <w:lastRenderedPageBreak/>
         <w:t xml:space="preserve">READ: * </w:t>
       </w:r>
       <w:r>
@@ -661,7 +964,6 @@
     <w:p/>
     <w:p>
       <w:r>
-        <w:lastRenderedPageBreak/>
         <w:t>8. (Based on Table 2 in reading) complete the following:</w:t>
       </w:r>
       <w:r>
@@ -741,6 +1043,7 @@
         <w:rPr>
           <w:noProof/>
         </w:rPr>
+        <w:lastRenderedPageBreak/>
         <w:drawing>
           <wp:inline distT="0" distB="0" distL="0" distR="0">
             <wp:extent cx="5943600" cy="3342371"/>
@@ -809,7 +1112,6 @@
         <w:rPr>
           <w:noProof/>
         </w:rPr>
-        <w:lastRenderedPageBreak/>
         <w:drawing>
           <wp:inline distT="0" distB="0" distL="0" distR="0">
             <wp:extent cx="5943600" cy="3847763"/>
@@ -903,7 +1205,6 @@
     <w:p/>
     <w:p>
       <w:r>
-        <w:lastRenderedPageBreak/>
         <w:t>17. If the unadjusted and adjusted relative risks were similar, what would you conclude about whether medical severity confounds the association between bedsores and mortality?</w:t>
       </w:r>
     </w:p>
@@ -1032,6 +1333,7 @@
     <w:p/>
     <w:p>
       <w:r>
+        <w:lastRenderedPageBreak/>
         <w:t xml:space="preserve">21. Is the proportion of patients with bedsores in the high medical severity group similar or different from the proportion of patients with bedsores among the low severity group? </w:t>
       </w:r>
     </w:p>

</xml_diff>